<commit_message>
[UPDATE] after class 문서 업데이트
</commit_message>
<xml_diff>
--- a/AfterClass.docx
+++ b/AfterClass.docx
@@ -3,15 +3,368 @@
 <w:document xmlns:wpc="http://schemas.microsoft.com/office/word/2010/wordprocessingCanvas" xmlns:cx="http://schemas.microsoft.com/office/drawing/2014/chartex" xmlns:cx1="http://schemas.microsoft.com/office/drawing/2015/9/8/chartex" xmlns:cx2="http://schemas.microsoft.com/office/drawing/2015/10/21/chartex" xmlns:cx3="http://schemas.microsoft.com/office/drawing/2016/5/9/chartex" xmlns:cx4="http://schemas.microsoft.com/office/drawing/2016/5/10/chartex" xmlns:cx5="http://schemas.microsoft.com/office/drawing/2016/5/11/chartex" xmlns:cx6="http://schemas.microsoft.com/office/drawing/2016/5/12/chartex" xmlns:cx7="http://schemas.microsoft.com/office/drawing/2016/5/13/chartex" xmlns:cx8="http://schemas.microsoft.com/office/drawing/2016/5/14/chartex" xmlns:mc="http://schemas.openxmlformats.org/markup-compatibility/2006" xmlns:aink="http://schemas.microsoft.com/office/drawing/2016/ink" xmlns:am3d="http://schemas.microsoft.com/office/drawing/2017/model3d" xmlns:o="urn:schemas-microsoft-com:office:office" xmlns:oel="http://schemas.microsoft.com/office/2019/extlst" xmlns:r="http://schemas.openxmlformats.org/officeDocument/2006/relationships" xmlns:m="http://schemas.openxmlformats.org/officeDocument/2006/math" xmlns:v="urn:schemas-microsoft-com:vml" xmlns:wp14="http://schemas.microsoft.com/office/word/2010/wordprocessingDrawing" xmlns:wp="http://schemas.openxmlformats.org/drawingml/2006/wordprocessingDrawing" xmlns:w10="urn:schemas-microsoft-com:office:word" xmlns:w="http://schemas.openxmlformats.org/wordprocessingml/2006/main" xmlns:w14="http://schemas.microsoft.com/office/word/2010/wordml" xmlns:w15="http://schemas.microsoft.com/office/word/2012/wordml" xmlns:w16cex="http://schemas.microsoft.com/office/word/2018/wordml/cex" xmlns:w16cid="http://schemas.microsoft.com/office/word/2016/wordml/cid" xmlns:w16="http://schemas.microsoft.com/office/word/2018/wordml" xmlns:w16sdtdh="http://schemas.microsoft.com/office/word/2020/wordml/sdtdatahash" xmlns:w16se="http://schemas.microsoft.com/office/word/2015/wordml/symex" xmlns:wpg="http://schemas.microsoft.com/office/word/2010/wordprocessingGroup" xmlns:wpi="http://schemas.microsoft.com/office/word/2010/wordprocessingInk" xmlns:wne="http://schemas.microsoft.com/office/word/2006/wordml" xmlns:wps="http://schemas.microsoft.com/office/word/2010/wordprocessingShape" mc:Ignorable="w14 w15 w16se w16cid w16 w16cex w16sdtdh wp14">
   <w:body>
     <w:p>
-      <w:r>
-        <w:rPr>
-          <w:rFonts w:hint="eastAsia"/>
-        </w:rPr>
-        <w:t>3</w:t>
-      </w:r>
-      <w:r>
-        <w:t xml:space="preserve">. </w:t>
-      </w:r>
+      <w:pPr>
+        <w:pStyle w:val="a3"/>
+        <w:numPr>
+          <w:ilvl w:val="0"/>
+          <w:numId w:val="6"/>
+        </w:numPr>
+        <w:ind w:leftChars="0"/>
+        <w:rPr>
+          <w:b/>
+          <w:bCs/>
+          <w:sz w:val="24"/>
+          <w:szCs w:val="24"/>
+        </w:rPr>
+      </w:pPr>
+      <w:r>
+        <w:rPr>
+          <w:rFonts w:hint="eastAsia"/>
+          <w:b/>
+          <w:bCs/>
+          <w:sz w:val="24"/>
+          <w:szCs w:val="24"/>
+        </w:rPr>
+        <w:t xml:space="preserve">아이디어 평가 </w:t>
+      </w:r>
+      <w:r>
+        <w:rPr>
+          <w:b/>
+          <w:bCs/>
+          <w:sz w:val="24"/>
+          <w:szCs w:val="24"/>
+        </w:rPr>
+        <w:t>(Idea Evaluation)</w:t>
+      </w:r>
+    </w:p>
+    <w:p>
+      <w:pPr>
+        <w:pStyle w:val="a3"/>
+        <w:numPr>
+          <w:ilvl w:val="0"/>
+          <w:numId w:val="7"/>
+        </w:numPr>
+        <w:ind w:leftChars="0"/>
+      </w:pPr>
+      <w:r>
+        <w:rPr>
+          <w:rFonts w:hint="eastAsia"/>
+        </w:rPr>
+        <w:t xml:space="preserve">발굴한 문제를 분류하고 </w:t>
+      </w:r>
+      <w:proofErr w:type="spellStart"/>
+      <w:r>
+        <w:rPr>
+          <w:rFonts w:hint="eastAsia"/>
+        </w:rPr>
+        <w:t>그룹핑하고</w:t>
+      </w:r>
+      <w:proofErr w:type="spellEnd"/>
+      <w:r>
+        <w:rPr>
+          <w:rFonts w:hint="eastAsia"/>
+        </w:rPr>
+        <w:t xml:space="preserve"> 제목을 단다</w:t>
+      </w:r>
+    </w:p>
+    <w:p>
+      <w:pPr>
+        <w:ind w:left="760" w:hanging="360"/>
+      </w:pPr>
+    </w:p>
+    <w:p>
+      <w:pPr>
+        <w:ind w:left="760" w:hanging="360"/>
+        <w:rPr>
+          <w:rFonts w:hint="eastAsia"/>
+        </w:rPr>
+      </w:pPr>
+    </w:p>
+    <w:p>
+      <w:pPr>
+        <w:pStyle w:val="a3"/>
+        <w:numPr>
+          <w:ilvl w:val="0"/>
+          <w:numId w:val="6"/>
+        </w:numPr>
+        <w:ind w:leftChars="0"/>
+        <w:rPr>
+          <w:rFonts w:hint="eastAsia"/>
+          <w:b/>
+          <w:bCs/>
+          <w:sz w:val="24"/>
+          <w:szCs w:val="24"/>
+        </w:rPr>
+      </w:pPr>
+      <w:r>
+        <w:rPr>
+          <w:rFonts w:hint="eastAsia"/>
+          <w:b/>
+          <w:bCs/>
+          <w:sz w:val="24"/>
+          <w:szCs w:val="24"/>
+        </w:rPr>
+        <w:t xml:space="preserve">아이디어 </w:t>
+      </w:r>
+      <w:r>
+        <w:rPr>
+          <w:rFonts w:hint="eastAsia"/>
+          <w:b/>
+          <w:bCs/>
+          <w:sz w:val="24"/>
+          <w:szCs w:val="24"/>
+        </w:rPr>
+        <w:t>선정(</w:t>
+      </w:r>
+      <w:r>
+        <w:rPr>
+          <w:b/>
+          <w:bCs/>
+          <w:sz w:val="24"/>
+          <w:szCs w:val="24"/>
+        </w:rPr>
+        <w:t>Idea Judgement)</w:t>
+      </w:r>
+    </w:p>
+    <w:p>
+      <w:pPr>
+        <w:pStyle w:val="a3"/>
+        <w:numPr>
+          <w:ilvl w:val="0"/>
+          <w:numId w:val="7"/>
+        </w:numPr>
+        <w:ind w:leftChars="0"/>
+        <w:rPr>
+          <w:rFonts w:hint="eastAsia"/>
+        </w:rPr>
+      </w:pPr>
+      <w:r>
+        <w:rPr>
+          <w:rFonts w:hint="eastAsia"/>
+        </w:rPr>
+        <w:t>하나의 핵심 문제를 선정한다.</w:t>
+      </w:r>
+    </w:p>
+    <w:p/>
+    <w:p/>
+    <w:p>
+      <w:pPr>
+        <w:rPr>
+          <w:rFonts w:hint="eastAsia"/>
+        </w:rPr>
+      </w:pPr>
+    </w:p>
+    <w:p>
+      <w:pPr>
+        <w:pStyle w:val="a3"/>
+        <w:numPr>
+          <w:ilvl w:val="0"/>
+          <w:numId w:val="6"/>
+        </w:numPr>
+        <w:ind w:leftChars="0"/>
+        <w:rPr>
+          <w:rFonts w:hint="eastAsia"/>
+          <w:b/>
+          <w:bCs/>
+          <w:sz w:val="24"/>
+          <w:szCs w:val="24"/>
+        </w:rPr>
+      </w:pPr>
+      <w:r>
+        <w:rPr>
+          <w:rFonts w:hint="eastAsia"/>
+          <w:b/>
+          <w:bCs/>
+          <w:sz w:val="24"/>
+          <w:szCs w:val="24"/>
+        </w:rPr>
+        <w:t xml:space="preserve">아이디어 </w:t>
+      </w:r>
+      <w:r>
+        <w:rPr>
+          <w:rFonts w:hint="eastAsia"/>
+          <w:b/>
+          <w:bCs/>
+          <w:sz w:val="24"/>
+          <w:szCs w:val="24"/>
+        </w:rPr>
+        <w:t>융합 및 개선</w:t>
+      </w:r>
+      <w:r>
+        <w:rPr>
+          <w:rFonts w:hint="eastAsia"/>
+          <w:b/>
+          <w:bCs/>
+          <w:sz w:val="24"/>
+          <w:szCs w:val="24"/>
+        </w:rPr>
+        <w:t>(</w:t>
+      </w:r>
+      <w:r>
+        <w:rPr>
+          <w:rFonts w:hint="eastAsia"/>
+          <w:b/>
+          <w:bCs/>
+          <w:sz w:val="24"/>
+          <w:szCs w:val="24"/>
+        </w:rPr>
+        <w:t>I</w:t>
+      </w:r>
+      <w:r>
+        <w:rPr>
+          <w:b/>
+          <w:bCs/>
+          <w:sz w:val="24"/>
+          <w:szCs w:val="24"/>
+        </w:rPr>
+        <w:t>dea Integration and Enhancement</w:t>
+      </w:r>
+      <w:r>
+        <w:rPr>
+          <w:b/>
+          <w:bCs/>
+          <w:sz w:val="24"/>
+          <w:szCs w:val="24"/>
+        </w:rPr>
+        <w:t>)</w:t>
+      </w:r>
+    </w:p>
+    <w:p>
+      <w:pPr>
+        <w:pStyle w:val="a3"/>
+        <w:numPr>
+          <w:ilvl w:val="0"/>
+          <w:numId w:val="7"/>
+        </w:numPr>
+        <w:ind w:leftChars="0"/>
+      </w:pPr>
+      <w:r>
+        <w:rPr>
+          <w:rFonts w:hint="eastAsia"/>
+        </w:rPr>
+        <w:t>선정된 핵심 문제에 다른 관련사항을 융합하고 개선한다.</w:t>
+      </w:r>
+    </w:p>
+    <w:p/>
+    <w:p/>
+    <w:p>
+      <w:pPr>
+        <w:rPr>
+          <w:rFonts w:hint="eastAsia"/>
+        </w:rPr>
+      </w:pPr>
+    </w:p>
+    <w:p>
+      <w:pPr>
+        <w:pStyle w:val="a3"/>
+        <w:numPr>
+          <w:ilvl w:val="0"/>
+          <w:numId w:val="6"/>
+        </w:numPr>
+        <w:ind w:leftChars="0"/>
+        <w:rPr>
+          <w:rFonts w:hint="eastAsia"/>
+          <w:b/>
+          <w:bCs/>
+          <w:sz w:val="24"/>
+          <w:szCs w:val="24"/>
+        </w:rPr>
+      </w:pPr>
+      <w:r>
+        <w:rPr>
+          <w:rFonts w:hint="eastAsia"/>
+          <w:b/>
+          <w:bCs/>
+          <w:sz w:val="24"/>
+          <w:szCs w:val="24"/>
+        </w:rPr>
+        <w:t>검토</w:t>
+      </w:r>
+      <w:r>
+        <w:rPr>
+          <w:rFonts w:hint="eastAsia"/>
+          <w:b/>
+          <w:bCs/>
+          <w:sz w:val="24"/>
+          <w:szCs w:val="24"/>
+        </w:rPr>
+        <w:t>(</w:t>
+      </w:r>
+      <w:r>
+        <w:rPr>
+          <w:b/>
+          <w:bCs/>
+          <w:sz w:val="24"/>
+          <w:szCs w:val="24"/>
+        </w:rPr>
+        <w:t>Review</w:t>
+      </w:r>
+      <w:r>
+        <w:rPr>
+          <w:b/>
+          <w:bCs/>
+          <w:sz w:val="24"/>
+          <w:szCs w:val="24"/>
+        </w:rPr>
+        <w:t>)</w:t>
+      </w:r>
+    </w:p>
+    <w:p>
+      <w:pPr>
+        <w:pStyle w:val="a3"/>
+        <w:numPr>
+          <w:ilvl w:val="0"/>
+          <w:numId w:val="7"/>
+        </w:numPr>
+        <w:ind w:leftChars="0"/>
+      </w:pPr>
+      <w:r>
+        <w:rPr>
+          <w:rFonts w:hint="eastAsia"/>
+        </w:rPr>
+        <w:t>과정과 규칙은 제대로 따랐는지 검토한다</w:t>
+      </w:r>
+    </w:p>
+    <w:p>
+      <w:pPr>
+        <w:pStyle w:val="a3"/>
+        <w:numPr>
+          <w:ilvl w:val="0"/>
+          <w:numId w:val="7"/>
+        </w:numPr>
+        <w:ind w:leftChars="0"/>
+      </w:pPr>
+      <w:r>
+        <w:rPr>
+          <w:rFonts w:hint="eastAsia"/>
+        </w:rPr>
+        <w:t xml:space="preserve">선정된 아이디어가 </w:t>
+      </w:r>
+      <w:proofErr w:type="spellStart"/>
+      <w:r>
+        <w:rPr>
+          <w:rFonts w:hint="eastAsia"/>
+        </w:rPr>
+        <w:t>다시봐도</w:t>
+      </w:r>
+      <w:proofErr w:type="spellEnd"/>
+      <w:r>
+        <w:rPr>
+          <w:rFonts w:hint="eastAsia"/>
+        </w:rPr>
+        <w:t xml:space="preserve"> 타당해 보이는지 확인한다.</w:t>
+      </w:r>
+    </w:p>
+    <w:p/>
+    <w:p/>
+    <w:p/>
+    <w:p/>
+    <w:p>
+      <w:pPr>
+        <w:rPr>
+          <w:rFonts w:hint="eastAsia"/>
+        </w:rPr>
+      </w:pPr>
     </w:p>
     <w:sectPr>
       <w:pgSz w:w="11906" w:h="16838"/>
@@ -76,6 +429,208 @@
 <file path=word/numbering.xml><?xml version="1.0" encoding="utf-8"?>
 <w:numbering xmlns:wpc="http://schemas.microsoft.com/office/word/2010/wordprocessingCanvas" xmlns:cx="http://schemas.microsoft.com/office/drawing/2014/chartex" xmlns:cx1="http://schemas.microsoft.com/office/drawing/2015/9/8/chartex" xmlns:cx2="http://schemas.microsoft.com/office/drawing/2015/10/21/chartex" xmlns:cx3="http://schemas.microsoft.com/office/drawing/2016/5/9/chartex" xmlns:cx4="http://schemas.microsoft.com/office/drawing/2016/5/10/chartex" xmlns:cx5="http://schemas.microsoft.com/office/drawing/2016/5/11/chartex" xmlns:cx6="http://schemas.microsoft.com/office/drawing/2016/5/12/chartex" xmlns:cx7="http://schemas.microsoft.com/office/drawing/2016/5/13/chartex" xmlns:cx8="http://schemas.microsoft.com/office/drawing/2016/5/14/chartex" xmlns:mc="http://schemas.openxmlformats.org/markup-compatibility/2006" xmlns:aink="http://schemas.microsoft.com/office/drawing/2016/ink" xmlns:am3d="http://schemas.microsoft.com/office/drawing/2017/model3d" xmlns:o="urn:schemas-microsoft-com:office:office" xmlns:oel="http://schemas.microsoft.com/office/2019/extlst" xmlns:r="http://schemas.openxmlformats.org/officeDocument/2006/relationships" xmlns:m="http://schemas.openxmlformats.org/officeDocument/2006/math" xmlns:v="urn:schemas-microsoft-com:vml" xmlns:wp14="http://schemas.microsoft.com/office/word/2010/wordprocessingDrawing" xmlns:wp="http://schemas.openxmlformats.org/drawingml/2006/wordprocessingDrawing" xmlns:w10="urn:schemas-microsoft-com:office:word" xmlns:w="http://schemas.openxmlformats.org/wordprocessingml/2006/main" xmlns:w14="http://schemas.microsoft.com/office/word/2010/wordml" xmlns:w15="http://schemas.microsoft.com/office/word/2012/wordml" xmlns:w16cex="http://schemas.microsoft.com/office/word/2018/wordml/cex" xmlns:w16cid="http://schemas.microsoft.com/office/word/2016/wordml/cid" xmlns:w16="http://schemas.microsoft.com/office/word/2018/wordml" xmlns:w16sdtdh="http://schemas.microsoft.com/office/word/2020/wordml/sdtdatahash" xmlns:w16se="http://schemas.microsoft.com/office/word/2015/wordml/symex" xmlns:wpg="http://schemas.microsoft.com/office/word/2010/wordprocessingGroup" xmlns:wpi="http://schemas.microsoft.com/office/word/2010/wordprocessingInk" xmlns:wne="http://schemas.microsoft.com/office/word/2006/wordml" xmlns:wps="http://schemas.microsoft.com/office/word/2010/wordprocessingShape" mc:Ignorable="w14 w15 w16se w16cid w16 w16cex w16sdtdh wp14">
   <w:abstractNum w:abstractNumId="0" w15:restartNumberingAfterBreak="0">
+    <w:nsid w:val="13013918"/>
+    <w:multiLevelType w:val="hybridMultilevel"/>
+    <w:tmpl w:val="BE86D218"/>
+    <w:lvl w:ilvl="0" w:tplc="0AB89A60">
+      <w:start w:val="4"/>
+      <w:numFmt w:val="bullet"/>
+      <w:lvlText w:val=""/>
+      <w:lvlJc w:val="left"/>
+      <w:pPr>
+        <w:ind w:left="760" w:hanging="360"/>
+      </w:pPr>
+      <w:rPr>
+        <w:rFonts w:ascii="Wingdings" w:eastAsiaTheme="minorEastAsia" w:hAnsi="Wingdings" w:cstheme="minorBidi" w:hint="default"/>
+      </w:rPr>
+    </w:lvl>
+    <w:lvl w:ilvl="1" w:tplc="04090003" w:tentative="1">
+      <w:start w:val="1"/>
+      <w:numFmt w:val="bullet"/>
+      <w:lvlText w:val=""/>
+      <w:lvlJc w:val="left"/>
+      <w:pPr>
+        <w:ind w:left="1200" w:hanging="400"/>
+      </w:pPr>
+      <w:rPr>
+        <w:rFonts w:ascii="Wingdings" w:hAnsi="Wingdings" w:hint="default"/>
+      </w:rPr>
+    </w:lvl>
+    <w:lvl w:ilvl="2" w:tplc="04090005" w:tentative="1">
+      <w:start w:val="1"/>
+      <w:numFmt w:val="bullet"/>
+      <w:lvlText w:val=""/>
+      <w:lvlJc w:val="left"/>
+      <w:pPr>
+        <w:ind w:left="1600" w:hanging="400"/>
+      </w:pPr>
+      <w:rPr>
+        <w:rFonts w:ascii="Wingdings" w:hAnsi="Wingdings" w:hint="default"/>
+      </w:rPr>
+    </w:lvl>
+    <w:lvl w:ilvl="3" w:tplc="04090001" w:tentative="1">
+      <w:start w:val="1"/>
+      <w:numFmt w:val="bullet"/>
+      <w:lvlText w:val=""/>
+      <w:lvlJc w:val="left"/>
+      <w:pPr>
+        <w:ind w:left="2000" w:hanging="400"/>
+      </w:pPr>
+      <w:rPr>
+        <w:rFonts w:ascii="Wingdings" w:hAnsi="Wingdings" w:hint="default"/>
+      </w:rPr>
+    </w:lvl>
+    <w:lvl w:ilvl="4" w:tplc="04090003" w:tentative="1">
+      <w:start w:val="1"/>
+      <w:numFmt w:val="bullet"/>
+      <w:lvlText w:val=""/>
+      <w:lvlJc w:val="left"/>
+      <w:pPr>
+        <w:ind w:left="2400" w:hanging="400"/>
+      </w:pPr>
+      <w:rPr>
+        <w:rFonts w:ascii="Wingdings" w:hAnsi="Wingdings" w:hint="default"/>
+      </w:rPr>
+    </w:lvl>
+    <w:lvl w:ilvl="5" w:tplc="04090005" w:tentative="1">
+      <w:start w:val="1"/>
+      <w:numFmt w:val="bullet"/>
+      <w:lvlText w:val=""/>
+      <w:lvlJc w:val="left"/>
+      <w:pPr>
+        <w:ind w:left="2800" w:hanging="400"/>
+      </w:pPr>
+      <w:rPr>
+        <w:rFonts w:ascii="Wingdings" w:hAnsi="Wingdings" w:hint="default"/>
+      </w:rPr>
+    </w:lvl>
+    <w:lvl w:ilvl="6" w:tplc="04090001" w:tentative="1">
+      <w:start w:val="1"/>
+      <w:numFmt w:val="bullet"/>
+      <w:lvlText w:val=""/>
+      <w:lvlJc w:val="left"/>
+      <w:pPr>
+        <w:ind w:left="3200" w:hanging="400"/>
+      </w:pPr>
+      <w:rPr>
+        <w:rFonts w:ascii="Wingdings" w:hAnsi="Wingdings" w:hint="default"/>
+      </w:rPr>
+    </w:lvl>
+    <w:lvl w:ilvl="7" w:tplc="04090003" w:tentative="1">
+      <w:start w:val="1"/>
+      <w:numFmt w:val="bullet"/>
+      <w:lvlText w:val=""/>
+      <w:lvlJc w:val="left"/>
+      <w:pPr>
+        <w:ind w:left="3600" w:hanging="400"/>
+      </w:pPr>
+      <w:rPr>
+        <w:rFonts w:ascii="Wingdings" w:hAnsi="Wingdings" w:hint="default"/>
+      </w:rPr>
+    </w:lvl>
+    <w:lvl w:ilvl="8" w:tplc="04090005" w:tentative="1">
+      <w:start w:val="1"/>
+      <w:numFmt w:val="bullet"/>
+      <w:lvlText w:val=""/>
+      <w:lvlJc w:val="left"/>
+      <w:pPr>
+        <w:ind w:left="4000" w:hanging="400"/>
+      </w:pPr>
+      <w:rPr>
+        <w:rFonts w:ascii="Wingdings" w:hAnsi="Wingdings" w:hint="default"/>
+      </w:rPr>
+    </w:lvl>
+  </w:abstractNum>
+  <w:abstractNum w:abstractNumId="1" w15:restartNumberingAfterBreak="0">
+    <w:nsid w:val="2C754429"/>
+    <w:multiLevelType w:val="hybridMultilevel"/>
+    <w:tmpl w:val="8BD610D2"/>
+    <w:lvl w:ilvl="0" w:tplc="97FACE4A">
+      <w:start w:val="3"/>
+      <w:numFmt w:val="decimal"/>
+      <w:lvlText w:val="%1."/>
+      <w:lvlJc w:val="left"/>
+      <w:pPr>
+        <w:ind w:left="760" w:hanging="360"/>
+      </w:pPr>
+      <w:rPr>
+        <w:rFonts w:hint="default"/>
+      </w:rPr>
+    </w:lvl>
+    <w:lvl w:ilvl="1" w:tplc="04090019" w:tentative="1">
+      <w:start w:val="1"/>
+      <w:numFmt w:val="upperLetter"/>
+      <w:lvlText w:val="%2."/>
+      <w:lvlJc w:val="left"/>
+      <w:pPr>
+        <w:ind w:left="1200" w:hanging="400"/>
+      </w:pPr>
+    </w:lvl>
+    <w:lvl w:ilvl="2" w:tplc="0409001B" w:tentative="1">
+      <w:start w:val="1"/>
+      <w:numFmt w:val="lowerRoman"/>
+      <w:lvlText w:val="%3."/>
+      <w:lvlJc w:val="right"/>
+      <w:pPr>
+        <w:ind w:left="1600" w:hanging="400"/>
+      </w:pPr>
+    </w:lvl>
+    <w:lvl w:ilvl="3" w:tplc="0409000F" w:tentative="1">
+      <w:start w:val="1"/>
+      <w:numFmt w:val="decimal"/>
+      <w:lvlText w:val="%4."/>
+      <w:lvlJc w:val="left"/>
+      <w:pPr>
+        <w:ind w:left="2000" w:hanging="400"/>
+      </w:pPr>
+    </w:lvl>
+    <w:lvl w:ilvl="4" w:tplc="04090019" w:tentative="1">
+      <w:start w:val="1"/>
+      <w:numFmt w:val="upperLetter"/>
+      <w:lvlText w:val="%5."/>
+      <w:lvlJc w:val="left"/>
+      <w:pPr>
+        <w:ind w:left="2400" w:hanging="400"/>
+      </w:pPr>
+    </w:lvl>
+    <w:lvl w:ilvl="5" w:tplc="0409001B" w:tentative="1">
+      <w:start w:val="1"/>
+      <w:numFmt w:val="lowerRoman"/>
+      <w:lvlText w:val="%6."/>
+      <w:lvlJc w:val="right"/>
+      <w:pPr>
+        <w:ind w:left="2800" w:hanging="400"/>
+      </w:pPr>
+    </w:lvl>
+    <w:lvl w:ilvl="6" w:tplc="0409000F" w:tentative="1">
+      <w:start w:val="1"/>
+      <w:numFmt w:val="decimal"/>
+      <w:lvlText w:val="%7."/>
+      <w:lvlJc w:val="left"/>
+      <w:pPr>
+        <w:ind w:left="3200" w:hanging="400"/>
+      </w:pPr>
+    </w:lvl>
+    <w:lvl w:ilvl="7" w:tplc="04090019" w:tentative="1">
+      <w:start w:val="1"/>
+      <w:numFmt w:val="upperLetter"/>
+      <w:lvlText w:val="%8."/>
+      <w:lvlJc w:val="left"/>
+      <w:pPr>
+        <w:ind w:left="3600" w:hanging="400"/>
+      </w:pPr>
+    </w:lvl>
+    <w:lvl w:ilvl="8" w:tplc="0409001B" w:tentative="1">
+      <w:start w:val="1"/>
+      <w:numFmt w:val="lowerRoman"/>
+      <w:lvlText w:val="%9."/>
+      <w:lvlJc w:val="right"/>
+      <w:pPr>
+        <w:ind w:left="4000" w:hanging="400"/>
+      </w:pPr>
+    </w:lvl>
+  </w:abstractNum>
+  <w:abstractNum w:abstractNumId="2" w15:restartNumberingAfterBreak="0">
     <w:nsid w:val="3E061A53"/>
     <w:multiLevelType w:val="hybridMultilevel"/>
     <w:tmpl w:val="103C4C0C"/>
@@ -164,7 +719,7 @@
       </w:pPr>
     </w:lvl>
   </w:abstractNum>
-  <w:abstractNum w:abstractNumId="1" w15:restartNumberingAfterBreak="0">
+  <w:abstractNum w:abstractNumId="3" w15:restartNumberingAfterBreak="0">
     <w:nsid w:val="68751E94"/>
     <w:multiLevelType w:val="hybridMultilevel"/>
     <w:tmpl w:val="552E4BC6"/>
@@ -253,7 +808,7 @@
       </w:pPr>
     </w:lvl>
   </w:abstractNum>
-  <w:abstractNum w:abstractNumId="2" w15:restartNumberingAfterBreak="0">
+  <w:abstractNum w:abstractNumId="4" w15:restartNumberingAfterBreak="0">
     <w:nsid w:val="7E997DB6"/>
     <w:multiLevelType w:val="hybridMultilevel"/>
     <w:tmpl w:val="76866784"/>
@@ -343,13 +898,79 @@
     </w:lvl>
   </w:abstractNum>
   <w:num w:numId="1" w16cid:durableId="1184200625">
-    <w:abstractNumId w:val="0"/>
+    <w:abstractNumId w:val="2"/>
   </w:num>
   <w:num w:numId="2" w16cid:durableId="1127360945">
-    <w:abstractNumId w:val="2"/>
+    <w:abstractNumId w:val="4"/>
   </w:num>
   <w:num w:numId="3" w16cid:durableId="443423612">
+    <w:abstractNumId w:val="3"/>
+  </w:num>
+  <w:num w:numId="4" w16cid:durableId="545719965">
+    <w:abstractNumId w:val="3"/>
+    <w:lvlOverride w:ilvl="0">
+      <w:startOverride w:val="1"/>
+    </w:lvlOverride>
+    <w:lvlOverride w:ilvl="1">
+      <w:startOverride w:val="1"/>
+    </w:lvlOverride>
+    <w:lvlOverride w:ilvl="2">
+      <w:startOverride w:val="1"/>
+    </w:lvlOverride>
+    <w:lvlOverride w:ilvl="3">
+      <w:startOverride w:val="1"/>
+    </w:lvlOverride>
+    <w:lvlOverride w:ilvl="4">
+      <w:startOverride w:val="1"/>
+    </w:lvlOverride>
+    <w:lvlOverride w:ilvl="5">
+      <w:startOverride w:val="1"/>
+    </w:lvlOverride>
+    <w:lvlOverride w:ilvl="6">
+      <w:startOverride w:val="1"/>
+    </w:lvlOverride>
+    <w:lvlOverride w:ilvl="7">
+      <w:startOverride w:val="1"/>
+    </w:lvlOverride>
+    <w:lvlOverride w:ilvl="8">
+      <w:startOverride w:val="1"/>
+    </w:lvlOverride>
+  </w:num>
+  <w:num w:numId="5" w16cid:durableId="1357006535">
+    <w:abstractNumId w:val="2"/>
+    <w:lvlOverride w:ilvl="0">
+      <w:startOverride w:val="1"/>
+    </w:lvlOverride>
+    <w:lvlOverride w:ilvl="1">
+      <w:startOverride w:val="1"/>
+    </w:lvlOverride>
+    <w:lvlOverride w:ilvl="2">
+      <w:startOverride w:val="1"/>
+    </w:lvlOverride>
+    <w:lvlOverride w:ilvl="3">
+      <w:startOverride w:val="1"/>
+    </w:lvlOverride>
+    <w:lvlOverride w:ilvl="4">
+      <w:startOverride w:val="1"/>
+    </w:lvlOverride>
+    <w:lvlOverride w:ilvl="5">
+      <w:startOverride w:val="1"/>
+    </w:lvlOverride>
+    <w:lvlOverride w:ilvl="6">
+      <w:startOverride w:val="1"/>
+    </w:lvlOverride>
+    <w:lvlOverride w:ilvl="7">
+      <w:startOverride w:val="1"/>
+    </w:lvlOverride>
+    <w:lvlOverride w:ilvl="8">
+      <w:startOverride w:val="1"/>
+    </w:lvlOverride>
+  </w:num>
+  <w:num w:numId="6" w16cid:durableId="858616054">
     <w:abstractNumId w:val="1"/>
+  </w:num>
+  <w:num w:numId="7" w16cid:durableId="942111612">
+    <w:abstractNumId w:val="0"/>
   </w:num>
 </w:numbering>
 </file>
@@ -753,11 +1374,13 @@
   <w:style w:type="paragraph" w:default="1" w:styleId="a">
     <w:name w:val="Normal"/>
     <w:qFormat/>
+    <w:rsid w:val="00B04F8E"/>
     <w:pPr>
       <w:widowControl w:val="0"/>
       <w:wordWrap w:val="0"/>
       <w:autoSpaceDE w:val="0"/>
       <w:autoSpaceDN w:val="0"/>
+      <w:spacing w:line="256" w:lineRule="auto"/>
     </w:pPr>
   </w:style>
   <w:style w:type="character" w:default="1" w:styleId="a0">

</xml_diff>

<commit_message>
[UPDATE] AfterClass 문서 업데이트
</commit_message>
<xml_diff>
--- a/AfterClass.docx
+++ b/AfterClass.docx
@@ -91,10 +91,16 @@
           <w:numId w:val="9"/>
         </w:numPr>
         <w:ind w:leftChars="0"/>
-      </w:pPr>
-      <w:r>
-        <w:rPr>
-          <w:rFonts w:hint="eastAsia"/>
+        <w:rPr>
+          <w:sz w:val="18"/>
+          <w:szCs w:val="18"/>
+        </w:rPr>
+      </w:pPr>
+      <w:r>
+        <w:rPr>
+          <w:rFonts w:hint="eastAsia"/>
+          <w:sz w:val="18"/>
+          <w:szCs w:val="18"/>
         </w:rPr>
         <w:t>학교내 시설물 예약이 힘들다.</w:t>
       </w:r>
@@ -107,10 +113,16 @@
           <w:numId w:val="9"/>
         </w:numPr>
         <w:ind w:leftChars="0"/>
-      </w:pPr>
-      <w:r>
-        <w:rPr>
-          <w:rFonts w:hint="eastAsia"/>
+        <w:rPr>
+          <w:sz w:val="18"/>
+          <w:szCs w:val="18"/>
+        </w:rPr>
+      </w:pPr>
+      <w:r>
+        <w:rPr>
+          <w:rFonts w:hint="eastAsia"/>
+          <w:sz w:val="18"/>
+          <w:szCs w:val="18"/>
         </w:rPr>
         <w:t>기숙사 엘리베이터에 거울이 없다.</w:t>
       </w:r>
@@ -123,22 +135,44 @@
           <w:numId w:val="9"/>
         </w:numPr>
         <w:ind w:leftChars="0"/>
-      </w:pPr>
-      <w:r>
-        <w:rPr>
-          <w:rFonts w:hint="eastAsia"/>
+        <w:rPr>
+          <w:sz w:val="18"/>
+          <w:szCs w:val="18"/>
+        </w:rPr>
+      </w:pPr>
+      <w:r>
+        <w:rPr>
+          <w:rFonts w:hint="eastAsia"/>
+          <w:sz w:val="18"/>
+          <w:szCs w:val="18"/>
         </w:rPr>
         <w:t>U</w:t>
       </w:r>
       <w:r>
+        <w:rPr>
+          <w:sz w:val="18"/>
+          <w:szCs w:val="18"/>
+        </w:rPr>
         <w:t xml:space="preserve"> check</w:t>
       </w:r>
       <w:r>
         <w:rPr>
           <w:rFonts w:hint="eastAsia"/>
-        </w:rPr>
-        <w:t>는 사람이 왜 직접 눌러야 할까</w:t>
-      </w:r>
+          <w:sz w:val="18"/>
+          <w:szCs w:val="18"/>
+        </w:rPr>
+        <w:t xml:space="preserve">는 사람이 왜 직접 눌러야 </w:t>
+      </w:r>
+      <w:proofErr w:type="gramStart"/>
+      <w:r>
+        <w:rPr>
+          <w:rFonts w:hint="eastAsia"/>
+          <w:sz w:val="18"/>
+          <w:szCs w:val="18"/>
+        </w:rPr>
+        <w:t>할까</w:t>
+      </w:r>
+      <w:proofErr w:type="gramEnd"/>
     </w:p>
     <w:p>
       <w:pPr>
@@ -148,10 +182,16 @@
           <w:numId w:val="9"/>
         </w:numPr>
         <w:ind w:leftChars="0"/>
-      </w:pPr>
-      <w:r>
-        <w:rPr>
-          <w:rFonts w:hint="eastAsia"/>
+        <w:rPr>
+          <w:sz w:val="18"/>
+          <w:szCs w:val="18"/>
+        </w:rPr>
+      </w:pPr>
+      <w:r>
+        <w:rPr>
+          <w:rFonts w:hint="eastAsia"/>
+          <w:sz w:val="18"/>
+          <w:szCs w:val="18"/>
         </w:rPr>
         <w:t xml:space="preserve">강의실 콘센트가 </w:t>
       </w:r>
@@ -159,6 +199,8 @@
       <w:r>
         <w:rPr>
           <w:rFonts w:hint="eastAsia"/>
+          <w:sz w:val="18"/>
+          <w:szCs w:val="18"/>
         </w:rPr>
         <w:t>벽쪽에만</w:t>
       </w:r>
@@ -166,6 +208,8 @@
       <w:r>
         <w:rPr>
           <w:rFonts w:hint="eastAsia"/>
+          <w:sz w:val="18"/>
+          <w:szCs w:val="18"/>
         </w:rPr>
         <w:t xml:space="preserve"> 있다.</w:t>
       </w:r>
@@ -178,10 +222,16 @@
           <w:numId w:val="9"/>
         </w:numPr>
         <w:ind w:leftChars="0"/>
-      </w:pPr>
-      <w:r>
-        <w:rPr>
-          <w:rFonts w:hint="eastAsia"/>
+        <w:rPr>
+          <w:sz w:val="18"/>
+          <w:szCs w:val="18"/>
+        </w:rPr>
+      </w:pPr>
+      <w:r>
+        <w:rPr>
+          <w:rFonts w:hint="eastAsia"/>
+          <w:sz w:val="18"/>
+          <w:szCs w:val="18"/>
         </w:rPr>
         <w:t>주니어 개발자의 스펙의 적정선이 어디인지 알 수 없다.</w:t>
       </w:r>
@@ -189,9 +239,6 @@
     <w:p>
       <w:pPr>
         <w:ind w:left="760"/>
-        <w:rPr>
-          <w:rFonts w:hint="eastAsia"/>
-        </w:rPr>
       </w:pPr>
     </w:p>
     <w:p>
@@ -218,10 +265,16 @@
           <w:numId w:val="10"/>
         </w:numPr>
         <w:ind w:leftChars="0"/>
-      </w:pPr>
-      <w:r>
-        <w:rPr>
-          <w:rFonts w:hint="eastAsia"/>
+        <w:rPr>
+          <w:sz w:val="18"/>
+          <w:szCs w:val="18"/>
+        </w:rPr>
+      </w:pPr>
+      <w:r>
+        <w:rPr>
+          <w:rFonts w:hint="eastAsia"/>
+          <w:sz w:val="18"/>
+          <w:szCs w:val="18"/>
         </w:rPr>
         <w:t>환절기 비염</w:t>
       </w:r>
@@ -234,10 +287,16 @@
           <w:numId w:val="10"/>
         </w:numPr>
         <w:ind w:leftChars="0"/>
-      </w:pPr>
-      <w:r>
-        <w:rPr>
-          <w:rFonts w:hint="eastAsia"/>
+        <w:rPr>
+          <w:sz w:val="18"/>
+          <w:szCs w:val="18"/>
+        </w:rPr>
+      </w:pPr>
+      <w:r>
+        <w:rPr>
+          <w:rFonts w:hint="eastAsia"/>
+          <w:sz w:val="18"/>
+          <w:szCs w:val="18"/>
         </w:rPr>
         <w:t>친환경적이지 않은 태양광 발전</w:t>
       </w:r>
@@ -250,28 +309,46 @@
           <w:numId w:val="10"/>
         </w:numPr>
         <w:ind w:leftChars="0"/>
-      </w:pPr>
-      <w:r>
-        <w:rPr>
-          <w:rFonts w:hint="eastAsia"/>
+        <w:rPr>
+          <w:sz w:val="18"/>
+          <w:szCs w:val="18"/>
+        </w:rPr>
+      </w:pPr>
+      <w:r>
+        <w:rPr>
+          <w:rFonts w:hint="eastAsia"/>
+          <w:sz w:val="18"/>
+          <w:szCs w:val="18"/>
         </w:rPr>
         <w:t xml:space="preserve">한국은 농사에 적합하지 않다 </w:t>
       </w:r>
       <w:r>
+        <w:rPr>
+          <w:sz w:val="18"/>
+          <w:szCs w:val="18"/>
+        </w:rPr>
         <w:t>(</w:t>
       </w:r>
       <w:r>
         <w:rPr>
           <w:rFonts w:hint="eastAsia"/>
+          <w:sz w:val="18"/>
+          <w:szCs w:val="18"/>
         </w:rPr>
         <w:t>낮은 일조량,</w:t>
       </w:r>
       <w:r>
+        <w:rPr>
+          <w:sz w:val="18"/>
+          <w:szCs w:val="18"/>
+        </w:rPr>
         <w:t xml:space="preserve"> </w:t>
       </w:r>
       <w:r>
         <w:rPr>
           <w:rFonts w:hint="eastAsia"/>
+          <w:sz w:val="18"/>
+          <w:szCs w:val="18"/>
         </w:rPr>
         <w:t>자연재해)</w:t>
       </w:r>
@@ -279,9 +356,6 @@
     <w:p>
       <w:pPr>
         <w:ind w:left="760"/>
-        <w:rPr>
-          <w:rFonts w:hint="eastAsia"/>
-        </w:rPr>
       </w:pPr>
     </w:p>
     <w:p>
@@ -314,10 +388,16 @@
           <w:numId w:val="11"/>
         </w:numPr>
         <w:ind w:leftChars="0"/>
-      </w:pPr>
-      <w:r>
-        <w:rPr>
-          <w:rFonts w:hint="eastAsia"/>
+        <w:rPr>
+          <w:sz w:val="18"/>
+          <w:szCs w:val="18"/>
+        </w:rPr>
+      </w:pPr>
+      <w:r>
+        <w:rPr>
+          <w:rFonts w:hint="eastAsia"/>
+          <w:sz w:val="18"/>
+          <w:szCs w:val="18"/>
         </w:rPr>
         <w:t xml:space="preserve">잠을 빨리 못 잔다면 어떻게 </w:t>
       </w:r>
@@ -325,6 +405,8 @@
       <w:r>
         <w:rPr>
           <w:rFonts w:hint="eastAsia"/>
+          <w:sz w:val="18"/>
+          <w:szCs w:val="18"/>
         </w:rPr>
         <w:t>해야할까</w:t>
       </w:r>
@@ -332,6 +414,8 @@
       <w:r>
         <w:rPr>
           <w:rFonts w:hint="eastAsia"/>
+          <w:sz w:val="18"/>
+          <w:szCs w:val="18"/>
         </w:rPr>
         <w:t>?</w:t>
       </w:r>
@@ -344,10 +428,16 @@
           <w:numId w:val="11"/>
         </w:numPr>
         <w:ind w:leftChars="0"/>
-      </w:pPr>
-      <w:r>
-        <w:rPr>
-          <w:rFonts w:hint="eastAsia"/>
+        <w:rPr>
+          <w:sz w:val="18"/>
+          <w:szCs w:val="18"/>
+        </w:rPr>
+      </w:pPr>
+      <w:r>
+        <w:rPr>
+          <w:rFonts w:hint="eastAsia"/>
+          <w:sz w:val="18"/>
+          <w:szCs w:val="18"/>
         </w:rPr>
         <w:t xml:space="preserve">잠을 </w:t>
       </w:r>
@@ -355,6 +445,8 @@
       <w:r>
         <w:rPr>
           <w:rFonts w:hint="eastAsia"/>
+          <w:sz w:val="18"/>
+          <w:szCs w:val="18"/>
         </w:rPr>
         <w:t>자야할</w:t>
       </w:r>
@@ -362,6 +454,8 @@
       <w:r>
         <w:rPr>
           <w:rFonts w:hint="eastAsia"/>
+          <w:sz w:val="18"/>
+          <w:szCs w:val="18"/>
         </w:rPr>
         <w:t xml:space="preserve"> 시간에도 졸리지 않으면 어떻게 할까?</w:t>
       </w:r>
@@ -374,10 +468,16 @@
           <w:numId w:val="11"/>
         </w:numPr>
         <w:ind w:leftChars="0"/>
-      </w:pPr>
-      <w:r>
-        <w:rPr>
-          <w:rFonts w:hint="eastAsia"/>
+        <w:rPr>
+          <w:sz w:val="18"/>
+          <w:szCs w:val="18"/>
+        </w:rPr>
+      </w:pPr>
+      <w:r>
+        <w:rPr>
+          <w:rFonts w:hint="eastAsia"/>
+          <w:sz w:val="18"/>
+          <w:szCs w:val="18"/>
         </w:rPr>
         <w:t xml:space="preserve">아침밥을 </w:t>
       </w:r>
@@ -385,6 +485,8 @@
       <w:r>
         <w:rPr>
           <w:rFonts w:hint="eastAsia"/>
+          <w:sz w:val="18"/>
+          <w:szCs w:val="18"/>
         </w:rPr>
         <w:t>챙겨먹는</w:t>
       </w:r>
@@ -392,6 +494,8 @@
       <w:r>
         <w:rPr>
           <w:rFonts w:hint="eastAsia"/>
+          <w:sz w:val="18"/>
+          <w:szCs w:val="18"/>
         </w:rPr>
         <w:t xml:space="preserve"> 것이 힘들다.</w:t>
       </w:r>
@@ -404,10 +508,16 @@
           <w:numId w:val="11"/>
         </w:numPr>
         <w:ind w:leftChars="0"/>
-      </w:pPr>
-      <w:r>
-        <w:rPr>
-          <w:rFonts w:hint="eastAsia"/>
+        <w:rPr>
+          <w:sz w:val="18"/>
+          <w:szCs w:val="18"/>
+        </w:rPr>
+      </w:pPr>
+      <w:r>
+        <w:rPr>
+          <w:rFonts w:hint="eastAsia"/>
+          <w:sz w:val="18"/>
+          <w:szCs w:val="18"/>
         </w:rPr>
         <w:t xml:space="preserve">데이터가 안되는 상황에서 문자를 </w:t>
       </w:r>
@@ -415,6 +525,8 @@
       <w:r>
         <w:rPr>
           <w:rFonts w:hint="eastAsia"/>
+          <w:sz w:val="18"/>
+          <w:szCs w:val="18"/>
         </w:rPr>
         <w:t>보내는법</w:t>
       </w:r>
@@ -428,10 +540,16 @@
           <w:numId w:val="11"/>
         </w:numPr>
         <w:ind w:leftChars="0"/>
-      </w:pPr>
-      <w:r>
-        <w:rPr>
-          <w:rFonts w:hint="eastAsia"/>
+        <w:rPr>
+          <w:sz w:val="18"/>
+          <w:szCs w:val="18"/>
+        </w:rPr>
+      </w:pPr>
+      <w:r>
+        <w:rPr>
+          <w:rFonts w:hint="eastAsia"/>
+          <w:sz w:val="18"/>
+          <w:szCs w:val="18"/>
         </w:rPr>
         <w:t>개발자용 노트북 스펙이 궁금하다.</w:t>
       </w:r>
@@ -444,10 +562,16 @@
           <w:numId w:val="11"/>
         </w:numPr>
         <w:ind w:leftChars="0"/>
-      </w:pPr>
-      <w:r>
-        <w:rPr>
-          <w:rFonts w:hint="eastAsia"/>
+        <w:rPr>
+          <w:sz w:val="18"/>
+          <w:szCs w:val="18"/>
+        </w:rPr>
+      </w:pPr>
+      <w:r>
+        <w:rPr>
+          <w:rFonts w:hint="eastAsia"/>
+          <w:sz w:val="18"/>
+          <w:szCs w:val="18"/>
         </w:rPr>
         <w:t xml:space="preserve">핸드폰이 </w:t>
       </w:r>
@@ -455,6 +579,8 @@
       <w:r>
         <w:rPr>
           <w:rFonts w:hint="eastAsia"/>
+          <w:sz w:val="18"/>
+          <w:szCs w:val="18"/>
         </w:rPr>
         <w:t>날라다니지</w:t>
       </w:r>
@@ -462,6 +588,8 @@
       <w:r>
         <w:rPr>
           <w:rFonts w:hint="eastAsia"/>
+          <w:sz w:val="18"/>
+          <w:szCs w:val="18"/>
         </w:rPr>
         <w:t xml:space="preserve"> 않는다.</w:t>
       </w:r>
@@ -475,21 +603,48 @@
         </w:numPr>
         <w:ind w:leftChars="0"/>
         <w:rPr>
-          <w:rFonts w:hint="eastAsia"/>
-        </w:rPr>
-      </w:pPr>
-      <w:r>
-        <w:rPr>
-          <w:rFonts w:hint="eastAsia"/>
-        </w:rPr>
-        <w:t>말 중간에 영어를 섞는게 문제이다.</w:t>
-      </w:r>
-      <w:r>
+          <w:sz w:val="18"/>
+          <w:szCs w:val="18"/>
+        </w:rPr>
+      </w:pPr>
+      <w:r>
+        <w:rPr>
+          <w:rFonts w:hint="eastAsia"/>
+          <w:sz w:val="18"/>
+          <w:szCs w:val="18"/>
+        </w:rPr>
+        <w:t xml:space="preserve">말 중간에 영어를 </w:t>
+      </w:r>
+      <w:proofErr w:type="gramStart"/>
+      <w:r>
+        <w:rPr>
+          <w:rFonts w:hint="eastAsia"/>
+          <w:sz w:val="18"/>
+          <w:szCs w:val="18"/>
+        </w:rPr>
+        <w:t>섞는게</w:t>
+      </w:r>
+      <w:proofErr w:type="gramEnd"/>
+      <w:r>
+        <w:rPr>
+          <w:rFonts w:hint="eastAsia"/>
+          <w:sz w:val="18"/>
+          <w:szCs w:val="18"/>
+        </w:rPr>
+        <w:t xml:space="preserve"> 문제이다.</w:t>
+      </w:r>
+      <w:r>
+        <w:rPr>
+          <w:sz w:val="18"/>
+          <w:szCs w:val="18"/>
+        </w:rPr>
         <w:t xml:space="preserve"> (</w:t>
       </w:r>
       <w:r>
         <w:rPr>
           <w:rFonts w:hint="eastAsia"/>
+          <w:sz w:val="18"/>
+          <w:szCs w:val="18"/>
         </w:rPr>
         <w:t>동사)</w:t>
       </w:r>
@@ -498,9 +653,6 @@
       <w:pPr>
         <w:pStyle w:val="a3"/>
         <w:ind w:leftChars="0" w:left="760"/>
-        <w:rPr>
-          <w:rFonts w:hint="eastAsia"/>
-        </w:rPr>
       </w:pPr>
     </w:p>
     <w:p>
@@ -511,9 +663,6 @@
           <w:numId w:val="8"/>
         </w:numPr>
         <w:ind w:leftChars="0"/>
-        <w:rPr>
-          <w:rFonts w:hint="eastAsia"/>
-        </w:rPr>
       </w:pPr>
       <w:r>
         <w:rPr>
@@ -530,10 +679,16 @@
           <w:numId w:val="12"/>
         </w:numPr>
         <w:ind w:leftChars="0"/>
-      </w:pPr>
-      <w:r>
-        <w:rPr>
-          <w:rFonts w:hint="eastAsia"/>
+        <w:rPr>
+          <w:sz w:val="18"/>
+          <w:szCs w:val="18"/>
+        </w:rPr>
+      </w:pPr>
+      <w:r>
+        <w:rPr>
+          <w:rFonts w:hint="eastAsia"/>
+          <w:sz w:val="18"/>
+          <w:szCs w:val="18"/>
         </w:rPr>
         <w:t>코로나로 마스크를 착용하여 숨쉬기가 힘들다.</w:t>
       </w:r>
@@ -546,11 +701,17 @@
           <w:numId w:val="12"/>
         </w:numPr>
         <w:ind w:leftChars="0"/>
+        <w:rPr>
+          <w:sz w:val="18"/>
+          <w:szCs w:val="18"/>
+        </w:rPr>
       </w:pPr>
       <w:proofErr w:type="spellStart"/>
       <w:r>
         <w:rPr>
           <w:rFonts w:hint="eastAsia"/>
+          <w:sz w:val="18"/>
+          <w:szCs w:val="18"/>
         </w:rPr>
         <w:t>비대면</w:t>
       </w:r>
@@ -558,6 +719,8 @@
       <w:r>
         <w:rPr>
           <w:rFonts w:hint="eastAsia"/>
+          <w:sz w:val="18"/>
+          <w:szCs w:val="18"/>
         </w:rPr>
         <w:t xml:space="preserve"> 회의 시 음질이 좋지 않다.</w:t>
       </w:r>
@@ -565,9 +728,6 @@
     <w:p>
       <w:pPr>
         <w:ind w:left="1120" w:hanging="360"/>
-        <w:rPr>
-          <w:rFonts w:hint="eastAsia"/>
-        </w:rPr>
       </w:pPr>
     </w:p>
     <w:p>
@@ -593,6 +753,7 @@
           <w:sz w:val="24"/>
           <w:szCs w:val="24"/>
         </w:rPr>
+        <w:lastRenderedPageBreak/>
         <w:t xml:space="preserve">아이디어 </w:t>
       </w:r>
       <w:r>
@@ -631,8 +792,114 @@
         <w:t>하나의 핵심 문제를 선정한다.</w:t>
       </w:r>
     </w:p>
-    <w:p/>
-    <w:p/>
+    <w:p>
+      <w:pPr>
+        <w:ind w:left="400"/>
+        <w:rPr>
+          <w:rFonts w:hint="eastAsia"/>
+          <w:sz w:val="18"/>
+          <w:szCs w:val="18"/>
+        </w:rPr>
+      </w:pPr>
+      <w:r>
+        <w:rPr>
+          <w:rFonts w:hint="eastAsia"/>
+          <w:sz w:val="18"/>
+          <w:szCs w:val="18"/>
+        </w:rPr>
+        <w:t xml:space="preserve">1차적으로 </w:t>
+      </w:r>
+      <w:r>
+        <w:rPr>
+          <w:rFonts w:hint="eastAsia"/>
+          <w:sz w:val="18"/>
+          <w:szCs w:val="18"/>
+        </w:rPr>
+        <w:t xml:space="preserve">카테고리별 제일 좋은 아이디어를 팀원들끼리 상의하여 도출해 </w:t>
+      </w:r>
+      <w:proofErr w:type="spellStart"/>
+      <w:r>
+        <w:rPr>
+          <w:rFonts w:hint="eastAsia"/>
+          <w:sz w:val="18"/>
+          <w:szCs w:val="18"/>
+        </w:rPr>
+        <w:t>내었고</w:t>
+      </w:r>
+      <w:proofErr w:type="spellEnd"/>
+      <w:r>
+        <w:rPr>
+          <w:rFonts w:hint="eastAsia"/>
+          <w:sz w:val="18"/>
+          <w:szCs w:val="18"/>
+        </w:rPr>
+        <w:t xml:space="preserve"> 그렇게 도출된 </w:t>
+      </w:r>
+      <w:r>
+        <w:rPr>
+          <w:sz w:val="18"/>
+          <w:szCs w:val="18"/>
+        </w:rPr>
+        <w:t>5</w:t>
+      </w:r>
+      <w:r>
+        <w:rPr>
+          <w:rFonts w:hint="eastAsia"/>
+          <w:sz w:val="18"/>
+          <w:szCs w:val="18"/>
+        </w:rPr>
+        <w:t xml:space="preserve">가지 </w:t>
+      </w:r>
+      <w:proofErr w:type="spellStart"/>
+      <w:r>
+        <w:rPr>
+          <w:rFonts w:hint="eastAsia"/>
+          <w:sz w:val="18"/>
+          <w:szCs w:val="18"/>
+        </w:rPr>
+        <w:t>아이디어중에서</w:t>
+      </w:r>
+      <w:proofErr w:type="spellEnd"/>
+      <w:r>
+        <w:rPr>
+          <w:rFonts w:hint="eastAsia"/>
+          <w:sz w:val="18"/>
+          <w:szCs w:val="18"/>
+        </w:rPr>
+        <w:t xml:space="preserve"> 저희 팀은 </w:t>
+      </w:r>
+      <w:r>
+        <w:rPr>
+          <w:sz w:val="18"/>
+          <w:szCs w:val="18"/>
+        </w:rPr>
+        <w:t>“</w:t>
+      </w:r>
+      <w:r>
+        <w:rPr>
+          <w:rFonts w:hint="eastAsia"/>
+          <w:b/>
+          <w:bCs/>
+          <w:szCs w:val="20"/>
+        </w:rPr>
+        <w:t>핸드폰이 비행이 가능하다면 어떨까</w:t>
+      </w:r>
+      <w:r>
+        <w:rPr>
+          <w:sz w:val="18"/>
+          <w:szCs w:val="18"/>
+        </w:rPr>
+        <w:t>”</w:t>
+      </w:r>
+      <w:r>
+        <w:rPr>
+          <w:rFonts w:hint="eastAsia"/>
+          <w:sz w:val="18"/>
+          <w:szCs w:val="18"/>
+        </w:rPr>
+        <w:t>라는 주제를 선정하였습니다.</w:t>
+      </w:r>
+    </w:p>
     <w:p/>
     <w:p>
       <w:pPr>
@@ -695,8 +962,144 @@
         <w:t>선정된 핵심 문제에 다른 관련사항을 융합하고 개선한다.</w:t>
       </w:r>
     </w:p>
-    <w:p/>
-    <w:p/>
+    <w:p>
+      <w:pPr>
+        <w:ind w:left="400"/>
+        <w:rPr>
+          <w:sz w:val="18"/>
+          <w:szCs w:val="18"/>
+        </w:rPr>
+      </w:pPr>
+      <w:r>
+        <w:rPr>
+          <w:rFonts w:hint="eastAsia"/>
+          <w:sz w:val="18"/>
+          <w:szCs w:val="18"/>
+        </w:rPr>
+        <w:t xml:space="preserve">핸드폰이 단순히 부유하는 </w:t>
+      </w:r>
+      <w:proofErr w:type="gramStart"/>
+      <w:r>
+        <w:rPr>
+          <w:rFonts w:hint="eastAsia"/>
+          <w:sz w:val="18"/>
+          <w:szCs w:val="18"/>
+        </w:rPr>
+        <w:t>것 뿐만</w:t>
+      </w:r>
+      <w:proofErr w:type="gramEnd"/>
+      <w:r>
+        <w:rPr>
+          <w:rFonts w:hint="eastAsia"/>
+          <w:sz w:val="18"/>
+          <w:szCs w:val="18"/>
+        </w:rPr>
+        <w:t xml:space="preserve"> 아니라 핸드폰이 주인을 일정한 반경내에서 </w:t>
+      </w:r>
+      <w:proofErr w:type="spellStart"/>
+      <w:r>
+        <w:rPr>
+          <w:rFonts w:hint="eastAsia"/>
+          <w:sz w:val="18"/>
+          <w:szCs w:val="18"/>
+        </w:rPr>
+        <w:t>따라다닐수</w:t>
+      </w:r>
+      <w:proofErr w:type="spellEnd"/>
+      <w:r>
+        <w:rPr>
+          <w:rFonts w:hint="eastAsia"/>
+          <w:sz w:val="18"/>
+          <w:szCs w:val="18"/>
+        </w:rPr>
+        <w:t xml:space="preserve"> 있는 기능을 </w:t>
+      </w:r>
+      <w:proofErr w:type="spellStart"/>
+      <w:r>
+        <w:rPr>
+          <w:rFonts w:hint="eastAsia"/>
+          <w:sz w:val="18"/>
+          <w:szCs w:val="18"/>
+        </w:rPr>
+        <w:t>추갛여</w:t>
+      </w:r>
+      <w:proofErr w:type="spellEnd"/>
+      <w:r>
+        <w:rPr>
+          <w:rFonts w:hint="eastAsia"/>
+          <w:sz w:val="18"/>
+          <w:szCs w:val="18"/>
+        </w:rPr>
+        <w:t xml:space="preserve"> 개선하는 방안이 제안되었습니다.</w:t>
+      </w:r>
+    </w:p>
+    <w:p>
+      <w:pPr>
+        <w:ind w:left="400"/>
+        <w:rPr>
+          <w:sz w:val="18"/>
+          <w:szCs w:val="18"/>
+        </w:rPr>
+      </w:pPr>
+      <w:r>
+        <w:rPr>
+          <w:rFonts w:hint="eastAsia"/>
+          <w:sz w:val="18"/>
+          <w:szCs w:val="18"/>
+        </w:rPr>
+        <w:t>기숙사 엘리베이터에 거울이 없다는 아이디어가 있었는데 핸드폰이 언제나 따라다닌다면 거울이 없다는 문제는 자연스럽게 해결됩니다.</w:t>
+      </w:r>
+    </w:p>
+    <w:p>
+      <w:pPr>
+        <w:ind w:left="400"/>
+        <w:rPr>
+          <w:rFonts w:hint="eastAsia"/>
+        </w:rPr>
+      </w:pPr>
+      <w:proofErr w:type="gramStart"/>
+      <w:r>
+        <w:rPr>
+          <w:rFonts w:hint="eastAsia"/>
+          <w:sz w:val="18"/>
+          <w:szCs w:val="18"/>
+        </w:rPr>
+        <w:t>핸드폰 뿐만</w:t>
+      </w:r>
+      <w:proofErr w:type="gramEnd"/>
+      <w:r>
+        <w:rPr>
+          <w:rFonts w:hint="eastAsia"/>
+          <w:sz w:val="18"/>
+          <w:szCs w:val="18"/>
+        </w:rPr>
+        <w:t xml:space="preserve"> 아니라 디스플레이와 블루투스 키보드 또한 비행하는 기능을 접목시킨다면 노트북을 </w:t>
+      </w:r>
+      <w:proofErr w:type="spellStart"/>
+      <w:r>
+        <w:rPr>
+          <w:rFonts w:hint="eastAsia"/>
+          <w:sz w:val="18"/>
+          <w:szCs w:val="18"/>
+        </w:rPr>
+        <w:t>들고다닐</w:t>
+      </w:r>
+      <w:proofErr w:type="spellEnd"/>
+      <w:r>
+        <w:rPr>
+          <w:rFonts w:hint="eastAsia"/>
+          <w:sz w:val="18"/>
+          <w:szCs w:val="18"/>
+        </w:rPr>
+        <w:t xml:space="preserve"> 필요가 없어질 것이라고 생각합니다</w:t>
+      </w:r>
+      <w:r>
+        <w:rPr>
+          <w:rFonts w:hint="eastAsia"/>
+        </w:rPr>
+        <w:t>.</w:t>
+      </w:r>
+    </w:p>
     <w:p/>
     <w:p>
       <w:pPr>
@@ -754,6 +1157,154 @@
         <w:pStyle w:val="a3"/>
         <w:numPr>
           <w:ilvl w:val="0"/>
+          <w:numId w:val="13"/>
+        </w:numPr>
+        <w:ind w:leftChars="0"/>
+        <w:rPr>
+          <w:sz w:val="18"/>
+          <w:szCs w:val="18"/>
+        </w:rPr>
+      </w:pPr>
+      <w:r>
+        <w:rPr>
+          <w:rFonts w:hint="eastAsia"/>
+          <w:sz w:val="18"/>
+          <w:szCs w:val="18"/>
+        </w:rPr>
+        <w:t xml:space="preserve">문제를 선정하고 서로가 브레인 </w:t>
+      </w:r>
+      <w:proofErr w:type="spellStart"/>
+      <w:r>
+        <w:rPr>
+          <w:rFonts w:hint="eastAsia"/>
+          <w:sz w:val="18"/>
+          <w:szCs w:val="18"/>
+        </w:rPr>
+        <w:t>스토밍</w:t>
+      </w:r>
+      <w:proofErr w:type="spellEnd"/>
+      <w:r>
+        <w:rPr>
+          <w:rFonts w:hint="eastAsia"/>
+          <w:sz w:val="18"/>
+          <w:szCs w:val="18"/>
+        </w:rPr>
+        <w:t xml:space="preserve"> 단계에서 브레인 </w:t>
+      </w:r>
+      <w:proofErr w:type="spellStart"/>
+      <w:r>
+        <w:rPr>
+          <w:rFonts w:hint="eastAsia"/>
+          <w:sz w:val="18"/>
+          <w:szCs w:val="18"/>
+        </w:rPr>
+        <w:t>스토밍의</w:t>
+      </w:r>
+      <w:proofErr w:type="spellEnd"/>
+      <w:r>
+        <w:rPr>
+          <w:rFonts w:hint="eastAsia"/>
+          <w:sz w:val="18"/>
+          <w:szCs w:val="18"/>
+        </w:rPr>
+        <w:t xml:space="preserve"> 황금률을 잘 따라서 아이디어를 개진하였고 그 결과</w:t>
+      </w:r>
+      <w:r>
+        <w:rPr>
+          <w:rFonts w:hint="eastAsia"/>
+          <w:sz w:val="18"/>
+          <w:szCs w:val="18"/>
+        </w:rPr>
+        <w:t xml:space="preserve"> 많은 아이디어를 도출해낼 수 있었습니다.</w:t>
+      </w:r>
+    </w:p>
+    <w:p>
+      <w:pPr>
+        <w:pStyle w:val="a3"/>
+        <w:numPr>
+          <w:ilvl w:val="0"/>
+          <w:numId w:val="13"/>
+        </w:numPr>
+        <w:ind w:leftChars="0"/>
+        <w:rPr>
+          <w:sz w:val="18"/>
+          <w:szCs w:val="18"/>
+        </w:rPr>
+      </w:pPr>
+      <w:r>
+        <w:rPr>
+          <w:rFonts w:hint="eastAsia"/>
+          <w:sz w:val="18"/>
+          <w:szCs w:val="18"/>
+        </w:rPr>
+        <w:t>도출해낸 아이디어를 유사한 분야별로 분류하였습니다.</w:t>
+      </w:r>
+    </w:p>
+    <w:p>
+      <w:pPr>
+        <w:pStyle w:val="a3"/>
+        <w:numPr>
+          <w:ilvl w:val="0"/>
+          <w:numId w:val="13"/>
+        </w:numPr>
+        <w:ind w:leftChars="0"/>
+        <w:rPr>
+          <w:sz w:val="18"/>
+          <w:szCs w:val="18"/>
+        </w:rPr>
+      </w:pPr>
+      <w:r>
+        <w:rPr>
+          <w:rFonts w:hint="eastAsia"/>
+          <w:sz w:val="18"/>
+          <w:szCs w:val="18"/>
+        </w:rPr>
+        <w:t>분야별로 핵심 아이디어를 한 개씩 도출한 뒤에 팀원들과 토의 끝에 최종적인 아이디어를 결정하였습니다.</w:t>
+      </w:r>
+    </w:p>
+    <w:p>
+      <w:pPr>
+        <w:pStyle w:val="a3"/>
+        <w:numPr>
+          <w:ilvl w:val="0"/>
+          <w:numId w:val="13"/>
+        </w:numPr>
+        <w:ind w:leftChars="0"/>
+        <w:rPr>
+          <w:rFonts w:hint="eastAsia"/>
+          <w:sz w:val="18"/>
+          <w:szCs w:val="18"/>
+        </w:rPr>
+      </w:pPr>
+      <w:r>
+        <w:rPr>
+          <w:rFonts w:hint="eastAsia"/>
+          <w:sz w:val="18"/>
+          <w:szCs w:val="18"/>
+        </w:rPr>
+        <w:t>선정된 아이디어를 중심으로 제기되었던 모든 아이디어와 융합하여 생각해 보았고</w:t>
+      </w:r>
+      <w:r>
+        <w:rPr>
+          <w:sz w:val="18"/>
+          <w:szCs w:val="18"/>
+        </w:rPr>
+        <w:t xml:space="preserve">, </w:t>
+      </w:r>
+      <w:r>
+        <w:rPr>
+          <w:rFonts w:hint="eastAsia"/>
+          <w:sz w:val="18"/>
+          <w:szCs w:val="18"/>
+        </w:rPr>
+        <w:t>추가적으로 개선할 점에 대하여 토의하였습니다.</w:t>
+      </w:r>
+    </w:p>
+    <w:p>
+      <w:pPr>
+        <w:pStyle w:val="a3"/>
+        <w:numPr>
+          <w:ilvl w:val="0"/>
           <w:numId w:val="7"/>
         </w:numPr>
         <w:ind w:leftChars="0"/>
@@ -779,7 +1330,73 @@
         <w:t xml:space="preserve"> 타당해 보이는지 확인한다.</w:t>
       </w:r>
     </w:p>
-    <w:p/>
+    <w:p>
+      <w:pPr>
+        <w:ind w:left="760"/>
+        <w:rPr>
+          <w:rFonts w:hint="eastAsia"/>
+          <w:sz w:val="18"/>
+          <w:szCs w:val="18"/>
+        </w:rPr>
+      </w:pPr>
+      <w:r>
+        <w:rPr>
+          <w:rFonts w:hint="eastAsia"/>
+          <w:sz w:val="18"/>
+          <w:szCs w:val="18"/>
+        </w:rPr>
+        <w:t xml:space="preserve">과거에는 먼 지역에 있는 사람과 이야기할 수 있다는 것은 말이 </w:t>
+      </w:r>
+      <w:proofErr w:type="gramStart"/>
+      <w:r>
+        <w:rPr>
+          <w:rFonts w:hint="eastAsia"/>
+          <w:sz w:val="18"/>
+          <w:szCs w:val="18"/>
+        </w:rPr>
+        <w:t>안된다고</w:t>
+      </w:r>
+      <w:proofErr w:type="gramEnd"/>
+      <w:r>
+        <w:rPr>
+          <w:rFonts w:hint="eastAsia"/>
+          <w:sz w:val="18"/>
+          <w:szCs w:val="18"/>
+        </w:rPr>
+        <w:t xml:space="preserve"> 생각했었습니다.</w:t>
+      </w:r>
+      <w:r>
+        <w:rPr>
+          <w:sz w:val="18"/>
+          <w:szCs w:val="18"/>
+        </w:rPr>
+        <w:t xml:space="preserve"> </w:t>
+      </w:r>
+      <w:r>
+        <w:rPr>
+          <w:rFonts w:hint="eastAsia"/>
+          <w:sz w:val="18"/>
+          <w:szCs w:val="18"/>
+        </w:rPr>
+        <w:t xml:space="preserve">지금 저희가 핸드폰이 날아다닐 수 있고 여러 장점이 있다고 주장하는 것이 당장에는 </w:t>
+      </w:r>
+      <w:r>
+        <w:rPr>
+          <w:rFonts w:hint="eastAsia"/>
+          <w:sz w:val="18"/>
+          <w:szCs w:val="18"/>
+        </w:rPr>
+        <w:t>허무맹랑한 이야기</w:t>
+      </w:r>
+      <w:r>
+        <w:rPr>
+          <w:rFonts w:hint="eastAsia"/>
+          <w:sz w:val="18"/>
+          <w:szCs w:val="18"/>
+        </w:rPr>
+        <w:t>처럼 보일 수도 있지만 미래를 혁신할 수 있는 좋은 아이디어라고 생각합니다.</w:t>
+      </w:r>
+    </w:p>
     <w:p/>
     <w:p/>
     <w:p/>
@@ -1339,6 +1956,118 @@
     </w:lvl>
   </w:abstractNum>
   <w:abstractNum w:abstractNumId="5" w15:restartNumberingAfterBreak="0">
+    <w:nsid w:val="335C16B0"/>
+    <w:multiLevelType w:val="hybridMultilevel"/>
+    <w:tmpl w:val="615C91D2"/>
+    <w:lvl w:ilvl="0" w:tplc="823242E2">
+      <w:numFmt w:val="bullet"/>
+      <w:lvlText w:val="-"/>
+      <w:lvlJc w:val="left"/>
+      <w:pPr>
+        <w:ind w:left="1120" w:hanging="360"/>
+      </w:pPr>
+      <w:rPr>
+        <w:rFonts w:ascii="맑은 고딕" w:eastAsia="맑은 고딕" w:hAnsi="맑은 고딕" w:cstheme="minorBidi" w:hint="eastAsia"/>
+      </w:rPr>
+    </w:lvl>
+    <w:lvl w:ilvl="1" w:tplc="04090003" w:tentative="1">
+      <w:start w:val="1"/>
+      <w:numFmt w:val="bullet"/>
+      <w:lvlText w:val=""/>
+      <w:lvlJc w:val="left"/>
+      <w:pPr>
+        <w:ind w:left="1560" w:hanging="400"/>
+      </w:pPr>
+      <w:rPr>
+        <w:rFonts w:ascii="Wingdings" w:hAnsi="Wingdings" w:hint="default"/>
+      </w:rPr>
+    </w:lvl>
+    <w:lvl w:ilvl="2" w:tplc="04090005" w:tentative="1">
+      <w:start w:val="1"/>
+      <w:numFmt w:val="bullet"/>
+      <w:lvlText w:val=""/>
+      <w:lvlJc w:val="left"/>
+      <w:pPr>
+        <w:ind w:left="1960" w:hanging="400"/>
+      </w:pPr>
+      <w:rPr>
+        <w:rFonts w:ascii="Wingdings" w:hAnsi="Wingdings" w:hint="default"/>
+      </w:rPr>
+    </w:lvl>
+    <w:lvl w:ilvl="3" w:tplc="04090001" w:tentative="1">
+      <w:start w:val="1"/>
+      <w:numFmt w:val="bullet"/>
+      <w:lvlText w:val=""/>
+      <w:lvlJc w:val="left"/>
+      <w:pPr>
+        <w:ind w:left="2360" w:hanging="400"/>
+      </w:pPr>
+      <w:rPr>
+        <w:rFonts w:ascii="Wingdings" w:hAnsi="Wingdings" w:hint="default"/>
+      </w:rPr>
+    </w:lvl>
+    <w:lvl w:ilvl="4" w:tplc="04090003" w:tentative="1">
+      <w:start w:val="1"/>
+      <w:numFmt w:val="bullet"/>
+      <w:lvlText w:val=""/>
+      <w:lvlJc w:val="left"/>
+      <w:pPr>
+        <w:ind w:left="2760" w:hanging="400"/>
+      </w:pPr>
+      <w:rPr>
+        <w:rFonts w:ascii="Wingdings" w:hAnsi="Wingdings" w:hint="default"/>
+      </w:rPr>
+    </w:lvl>
+    <w:lvl w:ilvl="5" w:tplc="04090005" w:tentative="1">
+      <w:start w:val="1"/>
+      <w:numFmt w:val="bullet"/>
+      <w:lvlText w:val=""/>
+      <w:lvlJc w:val="left"/>
+      <w:pPr>
+        <w:ind w:left="3160" w:hanging="400"/>
+      </w:pPr>
+      <w:rPr>
+        <w:rFonts w:ascii="Wingdings" w:hAnsi="Wingdings" w:hint="default"/>
+      </w:rPr>
+    </w:lvl>
+    <w:lvl w:ilvl="6" w:tplc="04090001" w:tentative="1">
+      <w:start w:val="1"/>
+      <w:numFmt w:val="bullet"/>
+      <w:lvlText w:val=""/>
+      <w:lvlJc w:val="left"/>
+      <w:pPr>
+        <w:ind w:left="3560" w:hanging="400"/>
+      </w:pPr>
+      <w:rPr>
+        <w:rFonts w:ascii="Wingdings" w:hAnsi="Wingdings" w:hint="default"/>
+      </w:rPr>
+    </w:lvl>
+    <w:lvl w:ilvl="7" w:tplc="04090003" w:tentative="1">
+      <w:start w:val="1"/>
+      <w:numFmt w:val="bullet"/>
+      <w:lvlText w:val=""/>
+      <w:lvlJc w:val="left"/>
+      <w:pPr>
+        <w:ind w:left="3960" w:hanging="400"/>
+      </w:pPr>
+      <w:rPr>
+        <w:rFonts w:ascii="Wingdings" w:hAnsi="Wingdings" w:hint="default"/>
+      </w:rPr>
+    </w:lvl>
+    <w:lvl w:ilvl="8" w:tplc="04090005" w:tentative="1">
+      <w:start w:val="1"/>
+      <w:numFmt w:val="bullet"/>
+      <w:lvlText w:val=""/>
+      <w:lvlJc w:val="left"/>
+      <w:pPr>
+        <w:ind w:left="4360" w:hanging="400"/>
+      </w:pPr>
+      <w:rPr>
+        <w:rFonts w:ascii="Wingdings" w:hAnsi="Wingdings" w:hint="default"/>
+      </w:rPr>
+    </w:lvl>
+  </w:abstractNum>
+  <w:abstractNum w:abstractNumId="6" w15:restartNumberingAfterBreak="0">
     <w:nsid w:val="3E061A53"/>
     <w:multiLevelType w:val="hybridMultilevel"/>
     <w:tmpl w:val="103C4C0C"/>
@@ -1427,7 +2156,7 @@
       </w:pPr>
     </w:lvl>
   </w:abstractNum>
-  <w:abstractNum w:abstractNumId="6" w15:restartNumberingAfterBreak="0">
+  <w:abstractNum w:abstractNumId="7" w15:restartNumberingAfterBreak="0">
     <w:nsid w:val="55B30E7A"/>
     <w:multiLevelType w:val="hybridMultilevel"/>
     <w:tmpl w:val="242CFEB0"/>
@@ -1516,7 +2245,7 @@
       </w:pPr>
     </w:lvl>
   </w:abstractNum>
-  <w:abstractNum w:abstractNumId="7" w15:restartNumberingAfterBreak="0">
+  <w:abstractNum w:abstractNumId="8" w15:restartNumberingAfterBreak="0">
     <w:nsid w:val="68751E94"/>
     <w:multiLevelType w:val="hybridMultilevel"/>
     <w:tmpl w:val="552E4BC6"/>
@@ -1605,7 +2334,7 @@
       </w:pPr>
     </w:lvl>
   </w:abstractNum>
-  <w:abstractNum w:abstractNumId="8" w15:restartNumberingAfterBreak="0">
+  <w:abstractNum w:abstractNumId="9" w15:restartNumberingAfterBreak="0">
     <w:nsid w:val="6EDB0891"/>
     <w:multiLevelType w:val="hybridMultilevel"/>
     <w:tmpl w:val="358C824A"/>
@@ -1694,7 +2423,7 @@
       </w:pPr>
     </w:lvl>
   </w:abstractNum>
-  <w:abstractNum w:abstractNumId="9" w15:restartNumberingAfterBreak="0">
+  <w:abstractNum w:abstractNumId="10" w15:restartNumberingAfterBreak="0">
     <w:nsid w:val="7E997DB6"/>
     <w:multiLevelType w:val="hybridMultilevel"/>
     <w:tmpl w:val="76866784"/>
@@ -1784,16 +2513,16 @@
     </w:lvl>
   </w:abstractNum>
   <w:num w:numId="1" w16cid:durableId="1184200625">
-    <w:abstractNumId w:val="5"/>
+    <w:abstractNumId w:val="6"/>
   </w:num>
   <w:num w:numId="2" w16cid:durableId="1127360945">
-    <w:abstractNumId w:val="9"/>
+    <w:abstractNumId w:val="10"/>
   </w:num>
   <w:num w:numId="3" w16cid:durableId="443423612">
-    <w:abstractNumId w:val="7"/>
+    <w:abstractNumId w:val="8"/>
   </w:num>
   <w:num w:numId="4" w16cid:durableId="545719965">
-    <w:abstractNumId w:val="7"/>
+    <w:abstractNumId w:val="8"/>
     <w:lvlOverride w:ilvl="0">
       <w:startOverride w:val="1"/>
     </w:lvlOverride>
@@ -1823,7 +2552,7 @@
     </w:lvlOverride>
   </w:num>
   <w:num w:numId="5" w16cid:durableId="1357006535">
-    <w:abstractNumId w:val="5"/>
+    <w:abstractNumId w:val="6"/>
     <w:lvlOverride w:ilvl="0">
       <w:startOverride w:val="1"/>
     </w:lvlOverride>
@@ -1865,13 +2594,16 @@
     <w:abstractNumId w:val="2"/>
   </w:num>
   <w:num w:numId="10" w16cid:durableId="316344978">
-    <w:abstractNumId w:val="8"/>
+    <w:abstractNumId w:val="9"/>
   </w:num>
   <w:num w:numId="11" w16cid:durableId="1899508150">
-    <w:abstractNumId w:val="6"/>
+    <w:abstractNumId w:val="7"/>
   </w:num>
   <w:num w:numId="12" w16cid:durableId="113527558">
     <w:abstractNumId w:val="3"/>
+  </w:num>
+  <w:num w:numId="13" w16cid:durableId="2133594527">
+    <w:abstractNumId w:val="5"/>
   </w:num>
 </w:numbering>
 </file>

</xml_diff>